<commit_message>
29102022 added data sample
</commit_message>
<xml_diff>
--- a/Suresh Interview Project/Project OCR/Samples/Tax Invoice 2.docx
+++ b/Suresh Interview Project/Project OCR/Samples/Tax Invoice 2.docx
@@ -714,8 +714,6 @@
                 <w:sz w:val="24"/>
               </w:rPr>
             </w:pPr>
-            <w:bookmarkStart w:id="0" w:name="_GoBack"/>
-            <w:bookmarkEnd w:id="0"/>
           </w:p>
           <w:p>
             <w:pPr>
@@ -1227,7 +1225,7 @@
                 <w:b/>
                 <w:sz w:val="24"/>
               </w:rPr>
-              <w:t>2583</w:t>
+              <w:t>2245</w:t>
             </w:r>
           </w:p>
         </w:tc>
@@ -1334,7 +1332,7 @@
                 <w:b/>
                 <w:sz w:val="24"/>
               </w:rPr>
-              <w:t>464.94</w:t>
+              <w:t>404.1</w:t>
             </w:r>
           </w:p>
         </w:tc>
@@ -1434,7 +1432,7 @@
                 <w:b/>
                 <w:sz w:val="24"/>
               </w:rPr>
-              <w:t>3047.94</w:t>
+              <w:t>2649.1</w:t>
             </w:r>
           </w:p>
         </w:tc>
@@ -1510,14 +1508,14 @@
                 <w:b/>
                 <w:sz w:val="24"/>
               </w:rPr>
-              <w:t xml:space="preserve">Three Thousand </w:t>
-            </w:r>
-            <w:r>
-              <w:rPr>
-                <w:b/>
-                <w:sz w:val="24"/>
-              </w:rPr>
-              <w:t>Forty-Seven</w:t>
+              <w:t xml:space="preserve">Two Thousand </w:t>
+            </w:r>
+            <w:r>
+              <w:rPr>
+                <w:b/>
+                <w:sz w:val="24"/>
+              </w:rPr>
+              <w:t>Six Hundred Forty-Nine</w:t>
             </w:r>
             <w:r>
               <w:rPr>
@@ -1531,8 +1529,10 @@
                 <w:b/>
                 <w:sz w:val="24"/>
               </w:rPr>
-              <w:t>Ninety Four</w:t>
-            </w:r>
+              <w:t>One</w:t>
+            </w:r>
+            <w:bookmarkStart w:id="0" w:name="_GoBack"/>
+            <w:bookmarkEnd w:id="0"/>
           </w:p>
         </w:tc>
         <w:tc>

</xml_diff>